<commit_message>
Added excel/get_sheets to retreive sheets from an Excel file stored on dossier
</commit_message>
<xml_diff>
--- a/spec/fixtures/publipostage_v2.docx
+++ b/spec/fixtures/publipostage_v2.docx
@@ -1,6 +1,6 @@
 
 <file path=word/document.xml><?xml version="1.0" encoding="utf-8"?>
-<w:document xmlns:wpc="http://schemas.microsoft.com/office/word/2010/wordprocessingCanvas" xmlns:cx="http://schemas.microsoft.com/office/drawing/2014/chartex" xmlns:cx1="http://schemas.microsoft.com/office/drawing/2015/9/8/chartex" xmlns:cx2="http://schemas.microsoft.com/office/drawing/2015/10/21/chartex" xmlns:cx3="http://schemas.microsoft.com/office/drawing/2016/5/9/chartex" xmlns:cx4="http://schemas.microsoft.com/office/drawing/2016/5/10/chartex" xmlns:cx5="http://schemas.microsoft.com/office/drawing/2016/5/11/chartex" xmlns:cx6="http://schemas.microsoft.com/office/drawing/2016/5/12/chartex" xmlns:cx7="http://schemas.microsoft.com/office/drawing/2016/5/13/chartex" xmlns:cx8="http://schemas.microsoft.com/office/drawing/2016/5/14/chartex" xmlns:mc="http://schemas.openxmlformats.org/markup-compatibility/2006" xmlns:aink="http://schemas.microsoft.com/office/drawing/2016/ink" xmlns:am3d="http://schemas.microsoft.com/office/drawing/2017/model3d" xmlns:o="urn:schemas-microsoft-com:office:office" xmlns:oel="http://schemas.microsoft.com/office/2019/extlst" xmlns:r="http://schemas.openxmlformats.org/officeDocument/2006/relationships" xmlns:m="http://schemas.openxmlformats.org/officeDocument/2006/math" xmlns:v="urn:schemas-microsoft-com:vml" xmlns:wp14="http://schemas.microsoft.com/office/word/2010/wordprocessingDrawing" xmlns:wp="http://schemas.openxmlformats.org/drawingml/2006/wordprocessingDrawing" xmlns:w10="urn:schemas-microsoft-com:office:word" xmlns:w="http://schemas.openxmlformats.org/wordprocessingml/2006/main" xmlns:w14="http://schemas.microsoft.com/office/word/2010/wordml" xmlns:w15="http://schemas.microsoft.com/office/word/2012/wordml" xmlns:w16cex="http://schemas.microsoft.com/office/word/2018/wordml/cex" xmlns:w16cid="http://schemas.microsoft.com/office/word/2016/wordml/cid" xmlns:w16="http://schemas.microsoft.com/office/word/2018/wordml" xmlns:w16du="http://schemas.microsoft.com/office/word/2023/wordml/word16du" xmlns:w16sdtdh="http://schemas.microsoft.com/office/word/2020/wordml/sdtdatahash" xmlns:w16se="http://schemas.microsoft.com/office/word/2015/wordml/symex" xmlns:wpg="http://schemas.microsoft.com/office/word/2010/wordprocessingGroup" xmlns:wpi="http://schemas.microsoft.com/office/word/2010/wordprocessingInk" xmlns:wne="http://schemas.microsoft.com/office/word/2006/wordml" xmlns:wps="http://schemas.microsoft.com/office/word/2010/wordprocessingShape" mc:Ignorable="w14 w15 w16se w16cid w16 w16cex w16sdtdh wp14">
+<w:document xmlns:wpc="http://schemas.microsoft.com/office/word/2010/wordprocessingCanvas" xmlns:cx="http://schemas.microsoft.com/office/drawing/2014/chartex" xmlns:cx1="http://schemas.microsoft.com/office/drawing/2015/9/8/chartex" xmlns:cx2="http://schemas.microsoft.com/office/drawing/2015/10/21/chartex" xmlns:cx3="http://schemas.microsoft.com/office/drawing/2016/5/9/chartex" xmlns:cx4="http://schemas.microsoft.com/office/drawing/2016/5/10/chartex" xmlns:cx5="http://schemas.microsoft.com/office/drawing/2016/5/11/chartex" xmlns:cx6="http://schemas.microsoft.com/office/drawing/2016/5/12/chartex" xmlns:cx7="http://schemas.microsoft.com/office/drawing/2016/5/13/chartex" xmlns:cx8="http://schemas.microsoft.com/office/drawing/2016/5/14/chartex" xmlns:mc="http://schemas.openxmlformats.org/markup-compatibility/2006" xmlns:aink="http://schemas.microsoft.com/office/drawing/2016/ink" xmlns:am3d="http://schemas.microsoft.com/office/drawing/2017/model3d" xmlns:o="urn:schemas-microsoft-com:office:office" xmlns:oel="http://schemas.microsoft.com/office/2019/extlst" xmlns:r="http://schemas.openxmlformats.org/officeDocument/2006/relationships" xmlns:m="http://schemas.openxmlformats.org/officeDocument/2006/math" xmlns:v="urn:schemas-microsoft-com:vml" xmlns:wp14="http://schemas.microsoft.com/office/word/2010/wordprocessingDrawing" xmlns:wp="http://schemas.openxmlformats.org/drawingml/2006/wordprocessingDrawing" xmlns:w10="urn:schemas-microsoft-com:office:word" xmlns:w="http://schemas.openxmlformats.org/wordprocessingml/2006/main" xmlns:w14="http://schemas.microsoft.com/office/word/2010/wordml" xmlns:w15="http://schemas.microsoft.com/office/word/2012/wordml" xmlns:w16cex="http://schemas.microsoft.com/office/word/2018/wordml/cex" xmlns:w16cid="http://schemas.microsoft.com/office/word/2016/wordml/cid" xmlns:w16="http://schemas.microsoft.com/office/word/2018/wordml" xmlns:w16sdtdh="http://schemas.microsoft.com/office/word/2020/wordml/sdtdatahash" xmlns:w16se="http://schemas.microsoft.com/office/word/2015/wordml/symex" xmlns:wpg="http://schemas.microsoft.com/office/word/2010/wordprocessingGroup" xmlns:wpi="http://schemas.microsoft.com/office/word/2010/wordprocessingInk" xmlns:wne="http://schemas.microsoft.com/office/word/2006/wordml" xmlns:wps="http://schemas.microsoft.com/office/word/2010/wordprocessingShape" mc:Ignorable="w14 w15 w16se w16cid w16 w16cex w16sdtdh wp14">
   <w:body>
     <w:p>
       <w:pPr>
@@ -255,6 +255,148 @@
           <w:p>
             <w:r>
               <w:t>--Code--</w:t>
+            </w:r>
+          </w:p>
+        </w:tc>
+      </w:tr>
+    </w:tbl>
+    <w:p/>
+    <w:tbl>
+      <w:tblPr>
+        <w:tblStyle w:val="TableauListe3-Accentuation4"/>
+        <w:tblW w:w="0" w:type="auto"/>
+        <w:tblLook w:val="04A0" w:firstRow="1" w:lastRow="0" w:firstColumn="1" w:lastColumn="0" w:noHBand="0" w:noVBand="1"/>
+        <w:tblCaption w:val="Produits 1.Bois"/>
+      </w:tblPr>
+      <w:tblGrid>
+        <w:gridCol w:w="4531"/>
+        <w:gridCol w:w="4531"/>
+      </w:tblGrid>
+      <w:tr>
+        <w:trPr>
+          <w:cnfStyle w:val="100000000000" w:firstRow="1" w:lastRow="0" w:firstColumn="0" w:lastColumn="0" w:oddVBand="0" w:evenVBand="0" w:oddHBand="0" w:evenHBand="0" w:firstRowFirstColumn="0" w:firstRowLastColumn="0" w:lastRowFirstColumn="0" w:lastRowLastColumn="0"/>
+        </w:trPr>
+        <w:tc>
+          <w:tcPr>
+            <w:cnfStyle w:val="001000000100" w:firstRow="0" w:lastRow="0" w:firstColumn="1" w:lastColumn="0" w:oddVBand="0" w:evenVBand="0" w:oddHBand="0" w:evenHBand="0" w:firstRowFirstColumn="1" w:firstRowLastColumn="0" w:lastRowFirstColumn="0" w:lastRowLastColumn="0"/>
+            <w:tcW w:w="4531" w:type="dxa"/>
+          </w:tcPr>
+          <w:p>
+            <w:r>
+              <w:t>Libelle</w:t>
+            </w:r>
+          </w:p>
+        </w:tc>
+        <w:tc>
+          <w:tcPr>
+            <w:tcW w:w="4531" w:type="dxa"/>
+          </w:tcPr>
+          <w:p>
+            <w:pPr>
+              <w:cnfStyle w:val="100000000000" w:firstRow="1" w:lastRow="0" w:firstColumn="0" w:lastColumn="0" w:oddVBand="0" w:evenVBand="0" w:oddHBand="0" w:evenHBand="0" w:firstRowFirstColumn="0" w:firstRowLastColumn="0" w:lastRowFirstColumn="0" w:lastRowLastColumn="0"/>
+            </w:pPr>
+            <w:r>
+              <w:t>Nom scientifique</w:t>
+            </w:r>
+          </w:p>
+        </w:tc>
+      </w:tr>
+      <w:tr>
+        <w:trPr>
+          <w:cnfStyle w:val="000000100000" w:firstRow="0" w:lastRow="0" w:firstColumn="0" w:lastColumn="0" w:oddVBand="0" w:evenVBand="0" w:oddHBand="1" w:evenHBand="0" w:firstRowFirstColumn="0" w:firstRowLastColumn="0" w:lastRowFirstColumn="0" w:lastRowLastColumn="0"/>
+        </w:trPr>
+        <w:tc>
+          <w:tcPr>
+            <w:cnfStyle w:val="001000000000" w:firstRow="0" w:lastRow="0" w:firstColumn="1" w:lastColumn="0" w:oddVBand="0" w:evenVBand="0" w:oddHBand="0" w:evenHBand="0" w:firstRowFirstColumn="0" w:firstRowLastColumn="0" w:lastRowFirstColumn="0" w:lastRowLastColumn="0"/>
+            <w:tcW w:w="4531" w:type="dxa"/>
+          </w:tcPr>
+          <w:p>
+            <w:r>
+              <w:t>--Nom--</w:t>
+            </w:r>
+          </w:p>
+        </w:tc>
+        <w:tc>
+          <w:tcPr>
+            <w:tcW w:w="4531" w:type="dxa"/>
+          </w:tcPr>
+          <w:p>
+            <w:pPr>
+              <w:cnfStyle w:val="000000100000" w:firstRow="0" w:lastRow="0" w:firstColumn="0" w:lastColumn="0" w:oddVBand="0" w:evenVBand="0" w:oddHBand="1" w:evenHBand="0" w:firstRowFirstColumn="0" w:firstRowLastColumn="0" w:lastRowFirstColumn="0" w:lastRowLastColumn="0"/>
+            </w:pPr>
+            <w:r>
+              <w:t>--Nom scientifique--</w:t>
+            </w:r>
+          </w:p>
+        </w:tc>
+      </w:tr>
+    </w:tbl>
+    <w:p/>
+    <w:tbl>
+      <w:tblPr>
+        <w:tblStyle w:val="TableauListe4-Accentuation2"/>
+        <w:tblW w:w="0" w:type="auto"/>
+        <w:tblLook w:val="04A0" w:firstRow="1" w:lastRow="0" w:firstColumn="1" w:lastColumn="0" w:noHBand="0" w:noVBand="1"/>
+        <w:tblCaption w:val="Produits 1.Champignons"/>
+      </w:tblPr>
+      <w:tblGrid>
+        <w:gridCol w:w="4531"/>
+        <w:gridCol w:w="4531"/>
+      </w:tblGrid>
+      <w:tr>
+        <w:trPr>
+          <w:cnfStyle w:val="100000000000" w:firstRow="1" w:lastRow="0" w:firstColumn="0" w:lastColumn="0" w:oddVBand="0" w:evenVBand="0" w:oddHBand="0" w:evenHBand="0" w:firstRowFirstColumn="0" w:firstRowLastColumn="0" w:lastRowFirstColumn="0" w:lastRowLastColumn="0"/>
+        </w:trPr>
+        <w:tc>
+          <w:tcPr>
+            <w:cnfStyle w:val="001000000000" w:firstRow="0" w:lastRow="0" w:firstColumn="1" w:lastColumn="0" w:oddVBand="0" w:evenVBand="0" w:oddHBand="0" w:evenHBand="0" w:firstRowFirstColumn="0" w:firstRowLastColumn="0" w:lastRowFirstColumn="0" w:lastRowLastColumn="0"/>
+            <w:tcW w:w="4531" w:type="dxa"/>
+          </w:tcPr>
+          <w:p>
+            <w:r>
+              <w:t>Libelle</w:t>
+            </w:r>
+          </w:p>
+        </w:tc>
+        <w:tc>
+          <w:tcPr>
+            <w:tcW w:w="4531" w:type="dxa"/>
+          </w:tcPr>
+          <w:p>
+            <w:pPr>
+              <w:cnfStyle w:val="100000000000" w:firstRow="1" w:lastRow="0" w:firstColumn="0" w:lastColumn="0" w:oddVBand="0" w:evenVBand="0" w:oddHBand="0" w:evenHBand="0" w:firstRowFirstColumn="0" w:firstRowLastColumn="0" w:lastRowFirstColumn="0" w:lastRowLastColumn="0"/>
+            </w:pPr>
+            <w:r>
+              <w:t>Nom scientifique</w:t>
+            </w:r>
+          </w:p>
+        </w:tc>
+      </w:tr>
+      <w:tr>
+        <w:trPr>
+          <w:cnfStyle w:val="000000100000" w:firstRow="0" w:lastRow="0" w:firstColumn="0" w:lastColumn="0" w:oddVBand="0" w:evenVBand="0" w:oddHBand="1" w:evenHBand="0" w:firstRowFirstColumn="0" w:firstRowLastColumn="0" w:lastRowFirstColumn="0" w:lastRowLastColumn="0"/>
+        </w:trPr>
+        <w:tc>
+          <w:tcPr>
+            <w:cnfStyle w:val="001000000000" w:firstRow="0" w:lastRow="0" w:firstColumn="1" w:lastColumn="0" w:oddVBand="0" w:evenVBand="0" w:oddHBand="0" w:evenHBand="0" w:firstRowFirstColumn="0" w:firstRowLastColumn="0" w:lastRowFirstColumn="0" w:lastRowLastColumn="0"/>
+            <w:tcW w:w="4531" w:type="dxa"/>
+          </w:tcPr>
+          <w:p>
+            <w:r>
+              <w:t>--Nom--</w:t>
+            </w:r>
+          </w:p>
+        </w:tc>
+        <w:tc>
+          <w:tcPr>
+            <w:tcW w:w="4531" w:type="dxa"/>
+          </w:tcPr>
+          <w:p>
+            <w:pPr>
+              <w:cnfStyle w:val="000000100000" w:firstRow="0" w:lastRow="0" w:firstColumn="0" w:lastColumn="0" w:oddVBand="0" w:evenVBand="0" w:oddHBand="1" w:evenHBand="0" w:firstRowFirstColumn="0" w:firstRowLastColumn="0" w:lastRowFirstColumn="0" w:lastRowLastColumn="0"/>
+            </w:pPr>
+            <w:r>
+              <w:t>--Nom scientifique--</w:t>
             </w:r>
           </w:p>
         </w:tc>
@@ -669,6 +811,7 @@
   <w:style w:type="paragraph" w:default="1" w:styleId="Normal">
     <w:name w:val="Normal"/>
     <w:qFormat/>
+    <w:rsid w:val="002A4ECF"/>
   </w:style>
   <w:style w:type="character" w:default="1" w:styleId="Policepardfaut">
     <w:name w:val="Default Paragraph Font"/>
@@ -908,6 +1051,204 @@
       <w:tblPr/>
       <w:tcPr>
         <w:shd w:val="clear" w:color="auto" w:fill="C5E0B3" w:themeFill="accent6" w:themeFillTint="66"/>
+      </w:tcPr>
+    </w:tblStylePr>
+  </w:style>
+  <w:style w:type="table" w:styleId="TableauListe3-Accentuation4">
+    <w:name w:val="List Table 3 Accent 4"/>
+    <w:basedOn w:val="TableauNormal"/>
+    <w:uiPriority w:val="48"/>
+    <w:rsid w:val="002A4ECF"/>
+    <w:pPr>
+      <w:spacing w:after="0" w:line="240" w:lineRule="auto"/>
+    </w:pPr>
+    <w:tblPr>
+      <w:tblStyleRowBandSize w:val="1"/>
+      <w:tblStyleColBandSize w:val="1"/>
+      <w:tblBorders>
+        <w:top w:val="single" w:sz="4" w:space="0" w:color="FFC000" w:themeColor="accent4"/>
+        <w:left w:val="single" w:sz="4" w:space="0" w:color="FFC000" w:themeColor="accent4"/>
+        <w:bottom w:val="single" w:sz="4" w:space="0" w:color="FFC000" w:themeColor="accent4"/>
+        <w:right w:val="single" w:sz="4" w:space="0" w:color="FFC000" w:themeColor="accent4"/>
+      </w:tblBorders>
+    </w:tblPr>
+    <w:tblStylePr w:type="firstRow">
+      <w:rPr>
+        <w:b/>
+        <w:bCs/>
+        <w:color w:val="FFFFFF" w:themeColor="background1"/>
+      </w:rPr>
+      <w:tblPr/>
+      <w:tcPr>
+        <w:shd w:val="clear" w:color="auto" w:fill="FFC000" w:themeFill="accent4"/>
+      </w:tcPr>
+    </w:tblStylePr>
+    <w:tblStylePr w:type="lastRow">
+      <w:rPr>
+        <w:b/>
+        <w:bCs/>
+      </w:rPr>
+      <w:tblPr/>
+      <w:tcPr>
+        <w:tcBorders>
+          <w:top w:val="double" w:sz="4" w:space="0" w:color="FFC000" w:themeColor="accent4"/>
+        </w:tcBorders>
+        <w:shd w:val="clear" w:color="auto" w:fill="FFFFFF" w:themeFill="background1"/>
+      </w:tcPr>
+    </w:tblStylePr>
+    <w:tblStylePr w:type="firstCol">
+      <w:rPr>
+        <w:b/>
+        <w:bCs/>
+      </w:rPr>
+      <w:tblPr/>
+      <w:tcPr>
+        <w:tcBorders>
+          <w:right w:val="nil"/>
+        </w:tcBorders>
+        <w:shd w:val="clear" w:color="auto" w:fill="FFFFFF" w:themeFill="background1"/>
+      </w:tcPr>
+    </w:tblStylePr>
+    <w:tblStylePr w:type="lastCol">
+      <w:rPr>
+        <w:b/>
+        <w:bCs/>
+      </w:rPr>
+      <w:tblPr/>
+      <w:tcPr>
+        <w:tcBorders>
+          <w:left w:val="nil"/>
+        </w:tcBorders>
+        <w:shd w:val="clear" w:color="auto" w:fill="FFFFFF" w:themeFill="background1"/>
+      </w:tcPr>
+    </w:tblStylePr>
+    <w:tblStylePr w:type="band1Vert">
+      <w:tblPr/>
+      <w:tcPr>
+        <w:tcBorders>
+          <w:left w:val="single" w:sz="4" w:space="0" w:color="FFC000" w:themeColor="accent4"/>
+          <w:right w:val="single" w:sz="4" w:space="0" w:color="FFC000" w:themeColor="accent4"/>
+        </w:tcBorders>
+      </w:tcPr>
+    </w:tblStylePr>
+    <w:tblStylePr w:type="band1Horz">
+      <w:tblPr/>
+      <w:tcPr>
+        <w:tcBorders>
+          <w:top w:val="single" w:sz="4" w:space="0" w:color="FFC000" w:themeColor="accent4"/>
+          <w:bottom w:val="single" w:sz="4" w:space="0" w:color="FFC000" w:themeColor="accent4"/>
+          <w:insideH w:val="nil"/>
+        </w:tcBorders>
+      </w:tcPr>
+    </w:tblStylePr>
+    <w:tblStylePr w:type="neCell">
+      <w:tblPr/>
+      <w:tcPr>
+        <w:tcBorders>
+          <w:left w:val="nil"/>
+          <w:bottom w:val="nil"/>
+        </w:tcBorders>
+      </w:tcPr>
+    </w:tblStylePr>
+    <w:tblStylePr w:type="nwCell">
+      <w:tblPr/>
+      <w:tcPr>
+        <w:tcBorders>
+          <w:bottom w:val="nil"/>
+          <w:right w:val="nil"/>
+        </w:tcBorders>
+      </w:tcPr>
+    </w:tblStylePr>
+    <w:tblStylePr w:type="seCell">
+      <w:tblPr/>
+      <w:tcPr>
+        <w:tcBorders>
+          <w:top w:val="double" w:sz="4" w:space="0" w:color="FFC000" w:themeColor="accent4"/>
+          <w:left w:val="nil"/>
+        </w:tcBorders>
+      </w:tcPr>
+    </w:tblStylePr>
+    <w:tblStylePr w:type="swCell">
+      <w:tblPr/>
+      <w:tcPr>
+        <w:tcBorders>
+          <w:top w:val="double" w:sz="4" w:space="0" w:color="FFC000" w:themeColor="accent4"/>
+          <w:right w:val="nil"/>
+        </w:tcBorders>
+      </w:tcPr>
+    </w:tblStylePr>
+  </w:style>
+  <w:style w:type="table" w:styleId="TableauListe4-Accentuation2">
+    <w:name w:val="List Table 4 Accent 2"/>
+    <w:basedOn w:val="TableauNormal"/>
+    <w:uiPriority w:val="49"/>
+    <w:rsid w:val="002A4ECF"/>
+    <w:pPr>
+      <w:spacing w:after="0" w:line="240" w:lineRule="auto"/>
+    </w:pPr>
+    <w:tblPr>
+      <w:tblStyleRowBandSize w:val="1"/>
+      <w:tblStyleColBandSize w:val="1"/>
+      <w:tblBorders>
+        <w:top w:val="single" w:sz="4" w:space="0" w:color="F4B083" w:themeColor="accent2" w:themeTint="99"/>
+        <w:left w:val="single" w:sz="4" w:space="0" w:color="F4B083" w:themeColor="accent2" w:themeTint="99"/>
+        <w:bottom w:val="single" w:sz="4" w:space="0" w:color="F4B083" w:themeColor="accent2" w:themeTint="99"/>
+        <w:right w:val="single" w:sz="4" w:space="0" w:color="F4B083" w:themeColor="accent2" w:themeTint="99"/>
+        <w:insideH w:val="single" w:sz="4" w:space="0" w:color="F4B083" w:themeColor="accent2" w:themeTint="99"/>
+      </w:tblBorders>
+    </w:tblPr>
+    <w:tblStylePr w:type="firstRow">
+      <w:rPr>
+        <w:b/>
+        <w:bCs/>
+        <w:color w:val="FFFFFF" w:themeColor="background1"/>
+      </w:rPr>
+      <w:tblPr/>
+      <w:tcPr>
+        <w:tcBorders>
+          <w:top w:val="single" w:sz="4" w:space="0" w:color="ED7D31" w:themeColor="accent2"/>
+          <w:left w:val="single" w:sz="4" w:space="0" w:color="ED7D31" w:themeColor="accent2"/>
+          <w:bottom w:val="single" w:sz="4" w:space="0" w:color="ED7D31" w:themeColor="accent2"/>
+          <w:right w:val="single" w:sz="4" w:space="0" w:color="ED7D31" w:themeColor="accent2"/>
+          <w:insideH w:val="nil"/>
+        </w:tcBorders>
+        <w:shd w:val="clear" w:color="auto" w:fill="ED7D31" w:themeFill="accent2"/>
+      </w:tcPr>
+    </w:tblStylePr>
+    <w:tblStylePr w:type="lastRow">
+      <w:rPr>
+        <w:b/>
+        <w:bCs/>
+      </w:rPr>
+      <w:tblPr/>
+      <w:tcPr>
+        <w:tcBorders>
+          <w:top w:val="double" w:sz="4" w:space="0" w:color="F4B083" w:themeColor="accent2" w:themeTint="99"/>
+        </w:tcBorders>
+      </w:tcPr>
+    </w:tblStylePr>
+    <w:tblStylePr w:type="firstCol">
+      <w:rPr>
+        <w:b/>
+        <w:bCs/>
+      </w:rPr>
+    </w:tblStylePr>
+    <w:tblStylePr w:type="lastCol">
+      <w:rPr>
+        <w:b/>
+        <w:bCs/>
+      </w:rPr>
+    </w:tblStylePr>
+    <w:tblStylePr w:type="band1Vert">
+      <w:tblPr/>
+      <w:tcPr>
+        <w:shd w:val="clear" w:color="auto" w:fill="FBE4D5" w:themeFill="accent2" w:themeFillTint="33"/>
+      </w:tcPr>
+    </w:tblStylePr>
+    <w:tblStylePr w:type="band1Horz">
+      <w:tblPr/>
+      <w:tcPr>
+        <w:shd w:val="clear" w:color="auto" w:fill="FBE4D5" w:themeFill="accent2" w:themeFillTint="33"/>
       </w:tcPr>
     </w:tblStylePr>
   </w:style>

</xml_diff>

<commit_message>
publipostage_v2: allows replacement with merge fields
</commit_message>
<xml_diff>
--- a/spec/fixtures/publipostage_v2.docx
+++ b/spec/fixtures/publipostage_v2.docx
@@ -29,20 +29,394 @@
       <w:pPr>
         <w:spacing w:after="0" w:line="240" w:lineRule="auto"/>
         <w:rPr>
-          <w:rFonts w:ascii="Times New Roman" w:eastAsia="Times New Roman" w:hAnsi="Times New Roman" w:cs="Times New Roman"/>
-          <w:sz w:val="24"/>
-          <w:szCs w:val="24"/>
-          <w:lang w:eastAsia="fr-FR"/>
+          <w:rStyle w:val="CodeHTML"/>
+          <w:rFonts w:eastAsiaTheme="minorHAnsi"/>
         </w:rPr>
       </w:pPr>
       <w:r>
         <w:rPr>
-          <w:rFonts w:ascii="Courier New" w:eastAsia="Times New Roman" w:hAnsi="Courier New" w:cs="Courier New"/>
-          <w:sz w:val="20"/>
-          <w:szCs w:val="20"/>
-          <w:lang w:eastAsia="fr-FR"/>
+          <w:rStyle w:val="CodeHTML"/>
+          <w:rFonts w:eastAsiaTheme="minorHAnsi"/>
         </w:rPr>
         <w:t>--Date d'arrivée--</w:t>
+      </w:r>
+    </w:p>
+    <w:p>
+      <w:pPr>
+        <w:spacing w:after="0" w:line="240" w:lineRule="auto"/>
+        <w:rPr>
+          <w:rFonts w:ascii="Times New Roman" w:eastAsia="Times New Roman" w:hAnsi="Times New Roman" w:cs="Times New Roman"/>
+          <w:sz w:val="24"/>
+          <w:szCs w:val="24"/>
+          <w:lang w:eastAsia="fr-FR"/>
+        </w:rPr>
+      </w:pPr>
+      <w:r>
+        <w:rPr>
+          <w:rFonts w:ascii="Times New Roman" w:eastAsia="Times New Roman" w:hAnsi="Times New Roman" w:cs="Times New Roman"/>
+          <w:sz w:val="24"/>
+          <w:szCs w:val="24"/>
+          <w:lang w:eastAsia="fr-FR"/>
+        </w:rPr>
+        <w:fldChar w:fldCharType="begin"/>
+      </w:r>
+      <w:r>
+        <w:rPr>
+          <w:rFonts w:ascii="Times New Roman" w:eastAsia="Times New Roman" w:hAnsi="Times New Roman" w:cs="Times New Roman"/>
+          <w:sz w:val="24"/>
+          <w:szCs w:val="24"/>
+          <w:lang w:eastAsia="fr-FR"/>
+        </w:rPr>
+        <w:instrText xml:space="preserve"> MERGEFIELD  "Date d'arrivée"  \* MERGEFORMAT </w:instrText>
+      </w:r>
+      <w:r>
+        <w:rPr>
+          <w:rFonts w:ascii="Times New Roman" w:eastAsia="Times New Roman" w:hAnsi="Times New Roman" w:cs="Times New Roman"/>
+          <w:sz w:val="24"/>
+          <w:szCs w:val="24"/>
+          <w:lang w:eastAsia="fr-FR"/>
+        </w:rPr>
+        <w:fldChar w:fldCharType="separate"/>
+      </w:r>
+      <w:r>
+        <w:rPr>
+          <w:rFonts w:ascii="Times New Roman" w:eastAsia="Times New Roman" w:hAnsi="Times New Roman" w:cs="Times New Roman"/>
+          <w:noProof/>
+          <w:sz w:val="24"/>
+          <w:szCs w:val="24"/>
+          <w:lang w:eastAsia="fr-FR"/>
+        </w:rPr>
+        <w:t>«Date d'arrivée»</w:t>
+      </w:r>
+      <w:r>
+        <w:rPr>
+          <w:rFonts w:ascii="Times New Roman" w:eastAsia="Times New Roman" w:hAnsi="Times New Roman" w:cs="Times New Roman"/>
+          <w:sz w:val="24"/>
+          <w:szCs w:val="24"/>
+          <w:lang w:eastAsia="fr-FR"/>
+        </w:rPr>
+        <w:fldChar w:fldCharType="end"/>
+      </w:r>
+    </w:p>
+    <w:p>
+      <w:pPr>
+        <w:spacing w:after="0" w:line="240" w:lineRule="auto"/>
+        <w:rPr>
+          <w:rFonts w:ascii="Times New Roman" w:eastAsia="Times New Roman" w:hAnsi="Times New Roman" w:cs="Times New Roman"/>
+          <w:sz w:val="24"/>
+          <w:szCs w:val="24"/>
+          <w:lang w:eastAsia="fr-FR"/>
+        </w:rPr>
+      </w:pPr>
+      <w:r>
+        <w:rPr>
+          <w:rFonts w:ascii="Times New Roman" w:eastAsia="Times New Roman" w:hAnsi="Times New Roman" w:cs="Times New Roman"/>
+          <w:sz w:val="24"/>
+          <w:szCs w:val="24"/>
+          <w:lang w:eastAsia="fr-FR"/>
+        </w:rPr>
+        <w:fldChar w:fldCharType="begin"/>
+      </w:r>
+      <w:r>
+        <w:rPr>
+          <w:rFonts w:ascii="Times New Roman" w:eastAsia="Times New Roman" w:hAnsi="Times New Roman" w:cs="Times New Roman"/>
+          <w:sz w:val="24"/>
+          <w:szCs w:val="24"/>
+          <w:lang w:eastAsia="fr-FR"/>
+        </w:rPr>
+        <w:instrText xml:space="preserve"> MERGEFIELD  Navire  \* MERGEFORMAT </w:instrText>
+      </w:r>
+      <w:r>
+        <w:rPr>
+          <w:rFonts w:ascii="Times New Roman" w:eastAsia="Times New Roman" w:hAnsi="Times New Roman" w:cs="Times New Roman"/>
+          <w:sz w:val="24"/>
+          <w:szCs w:val="24"/>
+          <w:lang w:eastAsia="fr-FR"/>
+        </w:rPr>
+        <w:fldChar w:fldCharType="separate"/>
+      </w:r>
+      <w:r>
+        <w:rPr>
+          <w:rFonts w:ascii="Times New Roman" w:eastAsia="Times New Roman" w:hAnsi="Times New Roman" w:cs="Times New Roman"/>
+          <w:noProof/>
+          <w:sz w:val="24"/>
+          <w:szCs w:val="24"/>
+          <w:lang w:eastAsia="fr-FR"/>
+        </w:rPr>
+        <w:t>«Navire»</w:t>
+      </w:r>
+      <w:r>
+        <w:rPr>
+          <w:rFonts w:ascii="Times New Roman" w:eastAsia="Times New Roman" w:hAnsi="Times New Roman" w:cs="Times New Roman"/>
+          <w:sz w:val="24"/>
+          <w:szCs w:val="24"/>
+          <w:lang w:eastAsia="fr-FR"/>
+        </w:rPr>
+        <w:fldChar w:fldCharType="end"/>
+      </w:r>
+      <w:r>
+        <w:rPr>
+          <w:rFonts w:ascii="Times New Roman" w:eastAsia="Times New Roman" w:hAnsi="Times New Roman" w:cs="Times New Roman"/>
+          <w:sz w:val="24"/>
+          <w:szCs w:val="24"/>
+          <w:lang w:eastAsia="fr-FR"/>
+        </w:rPr>
+        <w:t xml:space="preserve"> </w:t>
+      </w:r>
+    </w:p>
+    <w:p>
+      <w:pPr>
+        <w:spacing w:after="0" w:line="240" w:lineRule="auto"/>
+        <w:rPr>
+          <w:rFonts w:ascii="Times New Roman" w:eastAsia="Times New Roman" w:hAnsi="Times New Roman" w:cs="Times New Roman"/>
+          <w:sz w:val="24"/>
+          <w:szCs w:val="24"/>
+          <w:lang w:eastAsia="fr-FR"/>
+        </w:rPr>
+      </w:pPr>
+      <w:r>
+        <w:rPr>
+          <w:rFonts w:ascii="Times New Roman" w:eastAsia="Times New Roman" w:hAnsi="Times New Roman" w:cs="Times New Roman"/>
+          <w:sz w:val="24"/>
+          <w:szCs w:val="24"/>
+          <w:lang w:eastAsia="fr-FR"/>
+        </w:rPr>
+        <w:fldChar w:fldCharType="begin"/>
+      </w:r>
+      <w:r>
+        <w:rPr>
+          <w:rFonts w:ascii="Times New Roman" w:eastAsia="Times New Roman" w:hAnsi="Times New Roman" w:cs="Times New Roman"/>
+          <w:sz w:val="24"/>
+          <w:szCs w:val="24"/>
+          <w:lang w:eastAsia="fr-FR"/>
+        </w:rPr>
+        <w:instrText xml:space="preserve"> MERGEFIELD  Navire \* Upper \b U  \* MERGEFORMAT </w:instrText>
+      </w:r>
+      <w:r>
+        <w:rPr>
+          <w:rFonts w:ascii="Times New Roman" w:eastAsia="Times New Roman" w:hAnsi="Times New Roman" w:cs="Times New Roman"/>
+          <w:sz w:val="24"/>
+          <w:szCs w:val="24"/>
+          <w:lang w:eastAsia="fr-FR"/>
+        </w:rPr>
+        <w:fldChar w:fldCharType="separate"/>
+      </w:r>
+      <w:r>
+        <w:rPr>
+          <w:rFonts w:ascii="Times New Roman" w:eastAsia="Times New Roman" w:hAnsi="Times New Roman" w:cs="Times New Roman"/>
+          <w:noProof/>
+          <w:sz w:val="24"/>
+          <w:szCs w:val="24"/>
+          <w:lang w:eastAsia="fr-FR"/>
+        </w:rPr>
+        <w:t>U«NAVIRE»</w:t>
+      </w:r>
+      <w:r>
+        <w:rPr>
+          <w:rFonts w:ascii="Times New Roman" w:eastAsia="Times New Roman" w:hAnsi="Times New Roman" w:cs="Times New Roman"/>
+          <w:sz w:val="24"/>
+          <w:szCs w:val="24"/>
+          <w:lang w:eastAsia="fr-FR"/>
+        </w:rPr>
+        <w:fldChar w:fldCharType="end"/>
+      </w:r>
+      <w:r>
+        <w:rPr>
+          <w:rFonts w:ascii="Times New Roman" w:eastAsia="Times New Roman" w:hAnsi="Times New Roman" w:cs="Times New Roman"/>
+          <w:sz w:val="24"/>
+          <w:szCs w:val="24"/>
+          <w:lang w:eastAsia="fr-FR"/>
+        </w:rPr>
+        <w:t xml:space="preserve"> </w:t>
+      </w:r>
+    </w:p>
+    <w:p>
+      <w:pPr>
+        <w:spacing w:after="0" w:line="240" w:lineRule="auto"/>
+        <w:rPr>
+          <w:rFonts w:ascii="Times New Roman" w:eastAsia="Times New Roman" w:hAnsi="Times New Roman" w:cs="Times New Roman"/>
+          <w:sz w:val="24"/>
+          <w:szCs w:val="24"/>
+          <w:lang w:eastAsia="fr-FR"/>
+        </w:rPr>
+      </w:pPr>
+      <w:r>
+        <w:rPr>
+          <w:rFonts w:ascii="Times New Roman" w:eastAsia="Times New Roman" w:hAnsi="Times New Roman" w:cs="Times New Roman"/>
+          <w:sz w:val="24"/>
+          <w:szCs w:val="24"/>
+          <w:lang w:eastAsia="fr-FR"/>
+        </w:rPr>
+        <w:fldChar w:fldCharType="begin"/>
+      </w:r>
+      <w:r>
+        <w:rPr>
+          <w:rFonts w:ascii="Times New Roman" w:eastAsia="Times New Roman" w:hAnsi="Times New Roman" w:cs="Times New Roman"/>
+          <w:sz w:val="24"/>
+          <w:szCs w:val="24"/>
+          <w:lang w:eastAsia="fr-FR"/>
+        </w:rPr>
+        <w:instrText xml:space="preserve"> MERGEFIELD  Navire \* Lower \b D  \* MERGEFORMAT </w:instrText>
+      </w:r>
+      <w:r>
+        <w:rPr>
+          <w:rFonts w:ascii="Times New Roman" w:eastAsia="Times New Roman" w:hAnsi="Times New Roman" w:cs="Times New Roman"/>
+          <w:sz w:val="24"/>
+          <w:szCs w:val="24"/>
+          <w:lang w:eastAsia="fr-FR"/>
+        </w:rPr>
+        <w:fldChar w:fldCharType="separate"/>
+      </w:r>
+      <w:r>
+        <w:rPr>
+          <w:rFonts w:ascii="Times New Roman" w:eastAsia="Times New Roman" w:hAnsi="Times New Roman" w:cs="Times New Roman"/>
+          <w:noProof/>
+          <w:sz w:val="24"/>
+          <w:szCs w:val="24"/>
+          <w:lang w:eastAsia="fr-FR"/>
+        </w:rPr>
+        <w:t>d«navire»</w:t>
+      </w:r>
+      <w:r>
+        <w:rPr>
+          <w:rFonts w:ascii="Times New Roman" w:eastAsia="Times New Roman" w:hAnsi="Times New Roman" w:cs="Times New Roman"/>
+          <w:sz w:val="24"/>
+          <w:szCs w:val="24"/>
+          <w:lang w:eastAsia="fr-FR"/>
+        </w:rPr>
+        <w:fldChar w:fldCharType="end"/>
+      </w:r>
+      <w:r>
+        <w:rPr>
+          <w:rFonts w:ascii="Times New Roman" w:eastAsia="Times New Roman" w:hAnsi="Times New Roman" w:cs="Times New Roman"/>
+          <w:sz w:val="24"/>
+          <w:szCs w:val="24"/>
+          <w:lang w:eastAsia="fr-FR"/>
+        </w:rPr>
+        <w:t xml:space="preserve"> </w:t>
+      </w:r>
+    </w:p>
+    <w:p>
+      <w:pPr>
+        <w:spacing w:after="0" w:line="240" w:lineRule="auto"/>
+        <w:rPr>
+          <w:rFonts w:ascii="Times New Roman" w:eastAsia="Times New Roman" w:hAnsi="Times New Roman" w:cs="Times New Roman"/>
+          <w:sz w:val="24"/>
+          <w:szCs w:val="24"/>
+          <w:lang w:eastAsia="fr-FR"/>
+        </w:rPr>
+      </w:pPr>
+      <w:r>
+        <w:rPr>
+          <w:rFonts w:ascii="Times New Roman" w:eastAsia="Times New Roman" w:hAnsi="Times New Roman" w:cs="Times New Roman"/>
+          <w:sz w:val="24"/>
+          <w:szCs w:val="24"/>
+          <w:lang w:eastAsia="fr-FR"/>
+        </w:rPr>
+        <w:fldChar w:fldCharType="begin"/>
+      </w:r>
+      <w:r>
+        <w:rPr>
+          <w:rFonts w:ascii="Times New Roman" w:eastAsia="Times New Roman" w:hAnsi="Times New Roman" w:cs="Times New Roman"/>
+          <w:sz w:val="24"/>
+          <w:szCs w:val="24"/>
+          <w:lang w:eastAsia="fr-FR"/>
+        </w:rPr>
+        <w:instrText xml:space="preserve"> MERGEFIELD  Navire \* FirstCap \b C  \* MERGEFORMAT </w:instrText>
+      </w:r>
+      <w:r>
+        <w:rPr>
+          <w:rFonts w:ascii="Times New Roman" w:eastAsia="Times New Roman" w:hAnsi="Times New Roman" w:cs="Times New Roman"/>
+          <w:sz w:val="24"/>
+          <w:szCs w:val="24"/>
+          <w:lang w:eastAsia="fr-FR"/>
+        </w:rPr>
+        <w:fldChar w:fldCharType="separate"/>
+      </w:r>
+      <w:r>
+        <w:rPr>
+          <w:rFonts w:ascii="Times New Roman" w:eastAsia="Times New Roman" w:hAnsi="Times New Roman" w:cs="Times New Roman"/>
+          <w:noProof/>
+          <w:sz w:val="24"/>
+          <w:szCs w:val="24"/>
+          <w:lang w:eastAsia="fr-FR"/>
+        </w:rPr>
+        <w:t>C«Navire»</w:t>
+      </w:r>
+      <w:r>
+        <w:rPr>
+          <w:rFonts w:ascii="Times New Roman" w:eastAsia="Times New Roman" w:hAnsi="Times New Roman" w:cs="Times New Roman"/>
+          <w:sz w:val="24"/>
+          <w:szCs w:val="24"/>
+          <w:lang w:eastAsia="fr-FR"/>
+        </w:rPr>
+        <w:fldChar w:fldCharType="end"/>
+      </w:r>
+      <w:r>
+        <w:rPr>
+          <w:rFonts w:ascii="Times New Roman" w:eastAsia="Times New Roman" w:hAnsi="Times New Roman" w:cs="Times New Roman"/>
+          <w:sz w:val="24"/>
+          <w:szCs w:val="24"/>
+          <w:lang w:eastAsia="fr-FR"/>
+        </w:rPr>
+        <w:t xml:space="preserve"> </w:t>
+      </w:r>
+    </w:p>
+    <w:p>
+      <w:pPr>
+        <w:spacing w:after="0" w:line="240" w:lineRule="auto"/>
+        <w:rPr>
+          <w:rFonts w:ascii="Times New Roman" w:eastAsia="Times New Roman" w:hAnsi="Times New Roman" w:cs="Times New Roman"/>
+          <w:sz w:val="24"/>
+          <w:szCs w:val="24"/>
+          <w:lang w:eastAsia="fr-FR"/>
+        </w:rPr>
+      </w:pPr>
+      <w:r>
+        <w:rPr>
+          <w:rFonts w:ascii="Times New Roman" w:eastAsia="Times New Roman" w:hAnsi="Times New Roman" w:cs="Times New Roman"/>
+          <w:sz w:val="24"/>
+          <w:szCs w:val="24"/>
+          <w:lang w:eastAsia="fr-FR"/>
+        </w:rPr>
+        <w:fldChar w:fldCharType="begin"/>
+      </w:r>
+      <w:r>
+        <w:rPr>
+          <w:rFonts w:ascii="Times New Roman" w:eastAsia="Times New Roman" w:hAnsi="Times New Roman" w:cs="Times New Roman"/>
+          <w:sz w:val="24"/>
+          <w:szCs w:val="24"/>
+          <w:lang w:eastAsia="fr-FR"/>
+        </w:rPr>
+        <w:instrText xml:space="preserve"> MERGEFIELD  Navire \* Caps \b CC  \* MERGEFORMAT </w:instrText>
+      </w:r>
+      <w:r>
+        <w:rPr>
+          <w:rFonts w:ascii="Times New Roman" w:eastAsia="Times New Roman" w:hAnsi="Times New Roman" w:cs="Times New Roman"/>
+          <w:sz w:val="24"/>
+          <w:szCs w:val="24"/>
+          <w:lang w:eastAsia="fr-FR"/>
+        </w:rPr>
+        <w:fldChar w:fldCharType="separate"/>
+      </w:r>
+      <w:r>
+        <w:rPr>
+          <w:rFonts w:ascii="Times New Roman" w:eastAsia="Times New Roman" w:hAnsi="Times New Roman" w:cs="Times New Roman"/>
+          <w:noProof/>
+          <w:sz w:val="24"/>
+          <w:szCs w:val="24"/>
+          <w:lang w:eastAsia="fr-FR"/>
+        </w:rPr>
+        <w:t>Cc«Navire»</w:t>
+      </w:r>
+      <w:r>
+        <w:rPr>
+          <w:rFonts w:ascii="Times New Roman" w:eastAsia="Times New Roman" w:hAnsi="Times New Roman" w:cs="Times New Roman"/>
+          <w:sz w:val="24"/>
+          <w:szCs w:val="24"/>
+          <w:lang w:eastAsia="fr-FR"/>
+        </w:rPr>
+        <w:fldChar w:fldCharType="end"/>
       </w:r>
       <w:r>
         <w:rPr>

</xml_diff>